<commit_message>
Added inline text before mathml in import test.
</commit_message>
<xml_diff>
--- a/pso-docx-ant/src/test/import/cases/mathml-mathtype-plugin/mathml-mathtype-plugin.docx
+++ b/pso-docx-ant/src/test/import/cases/mathml-mathtype-plugin/mathml-mathtype-plugin.docx
@@ -39,6 +39,14 @@
           <w:lang w:val="en-AU"/>
         </w:rPr>
       </w:pPr>
+      <w:r>
+        <w:rPr>
+          <w:rFonts w:ascii="Cambria" w:hAnsi="Cambria"/>
+          <w:color w:val="222222"/>
+          <w:shd w:val="clear" w:color="auto" w:fill="FFFFFF"/>
+        </w:rPr>
+        <w:t xml:space="preserve">Some text </w:t>
+      </w:r>
       <m:oMath>
         <math xmlns="http://www.w3.org/1998/Math/MathML">
           <mfrac>
@@ -88,6 +96,14 @@
           <w:lang w:val="en-AU"/>
         </w:rPr>
       </w:pPr>
+      <w:r>
+        <w:rPr>
+          <w:rFonts w:ascii="Cambria" w:hAnsi="Cambria"/>
+          <w:color w:val="222222"/>
+          <w:shd w:val="clear" w:color="auto" w:fill="FFFFFF"/>
+        </w:rPr>
+        <w:t xml:space="preserve">Some text </w:t>
+      </w:r>
       <m:oMath>
         <math xmlns="http://www.w3.org/1998/Math/MathML">
           <mrow>
@@ -101,11 +117,11 @@
                         <maligngroup/>
                         <mn>0</mn>
                         <mo>≤</mo>
-                        <mi> </mi>
+                        <mi/>
                         <mi>i</mi>
-                        <mi> </mi>
+                        <mi/>
                         <mo>≤</mo>
-                        <mi> </mi>
+                        <mi/>
                         <mi>m</mi>
                       </mrow>
                     </mtd>
@@ -119,7 +135,7 @@
                         <mi>j</mi>
                         <mo>&lt;</mo>
                         <mi>n</mi>
-                        <mi> </mi>
+                        <mi/>
                       </mrow>
                     </mtd>
                   </mtr>
@@ -159,6 +175,14 @@
           <w:lang w:val="en-AU"/>
         </w:rPr>
       </w:pPr>
+      <w:r>
+        <w:rPr>
+          <w:rFonts w:ascii="Cambria" w:hAnsi="Cambria"/>
+          <w:color w:val="222222"/>
+          <w:shd w:val="clear" w:color="auto" w:fill="FFFFFF"/>
+        </w:rPr>
+        <w:t xml:space="preserve">Some text </w:t>
+      </w:r>
       <m:oMath>
         <math xmlns="http://www.w3.org/1998/Math/MathML">
           <mfenced separators="|">

</xml_diff>